<commit_message>
Final Commit with Final Project Presentation
</commit_message>
<xml_diff>
--- a/Ohio College Degree Analysis.docx
+++ b/Ohio College Degree Analysis.docx
@@ -87,10 +87,10 @@
           <w:szCs w:val="24"/>
         </w:rPr>
         <w:drawing>
-          <wp:inline distT="0" distB="0" distL="0" distR="0" wp14:anchorId="4B8AF710" wp14:editId="006E6244">
-            <wp:extent cx="5153025" cy="2551430"/>
-            <wp:effectExtent l="133350" t="114300" r="123825" b="172720"/>
-            <wp:docPr id="2" name="Picture 2" descr="A screenshot of a computer&#10;&#10;Description automatically generated with medium confidence"/>
+          <wp:inline distT="0" distB="0" distL="0" distR="0" wp14:anchorId="628B0FF4" wp14:editId="2D3B1A07">
+            <wp:extent cx="5082988" cy="3403991"/>
+            <wp:effectExtent l="0" t="0" r="0" b="0"/>
+            <wp:docPr id="1" name="Picture 1" descr="Chart, line chart&#10;&#10;Description automatically generated"/>
             <wp:cNvGraphicFramePr>
               <a:graphicFrameLocks xmlns:a="http://schemas.openxmlformats.org/drawingml/2006/main" noChangeAspect="1"/>
             </wp:cNvGraphicFramePr>
@@ -98,7 +98,7 @@
               <a:graphicData uri="http://schemas.openxmlformats.org/drawingml/2006/picture">
                 <pic:pic xmlns:pic="http://schemas.openxmlformats.org/drawingml/2006/picture">
                   <pic:nvPicPr>
-                    <pic:cNvPr id="2" name="Picture 2" descr="A screenshot of a computer&#10;&#10;Description automatically generated with medium confidence"/>
+                    <pic:cNvPr id="1" name="Picture 1" descr="Chart, line chart&#10;&#10;Description automatically generated"/>
                     <pic:cNvPicPr/>
                   </pic:nvPicPr>
                   <pic:blipFill>
@@ -116,41 +116,11 @@
                   <pic:spPr>
                     <a:xfrm>
                       <a:off x="0" y="0"/>
-                      <a:ext cx="5153025" cy="2551430"/>
+                      <a:ext cx="5092800" cy="3410562"/>
                     </a:xfrm>
                     <a:prstGeom prst="rect">
                       <a:avLst/>
                     </a:prstGeom>
-                    <a:solidFill>
-                      <a:srgbClr val="FFFFFF">
-                        <a:shade val="85000"/>
-                      </a:srgbClr>
-                    </a:solidFill>
-                    <a:ln w="88900" cap="sq">
-                      <a:solidFill>
-                        <a:srgbClr val="FFFFFF"/>
-                      </a:solidFill>
-                      <a:miter lim="800000"/>
-                    </a:ln>
-                    <a:effectLst>
-                      <a:outerShdw blurRad="55000" dist="18000" dir="5400000" algn="tl" rotWithShape="0">
-                        <a:srgbClr val="000000">
-                          <a:alpha val="40000"/>
-                        </a:srgbClr>
-                      </a:outerShdw>
-                    </a:effectLst>
-                    <a:scene3d>
-                      <a:camera prst="orthographicFront"/>
-                      <a:lightRig rig="twoPt" dir="t">
-                        <a:rot lat="0" lon="0" rev="7200000"/>
-                      </a:lightRig>
-                    </a:scene3d>
-                    <a:sp3d>
-                      <a:bevelT w="25400" h="19050"/>
-                      <a:contourClr>
-                        <a:srgbClr val="FFFFFF"/>
-                      </a:contourClr>
-                    </a:sp3d>
                   </pic:spPr>
                 </pic:pic>
               </a:graphicData>
@@ -173,6 +143,7 @@
           <w:sz w:val="24"/>
           <w:szCs w:val="24"/>
         </w:rPr>
+        <w:lastRenderedPageBreak/>
         <w:drawing>
           <wp:inline distT="0" distB="0" distL="0" distR="0" wp14:anchorId="2120D4C1" wp14:editId="4CB44BB3">
             <wp:extent cx="4972050" cy="3119272"/>
@@ -264,7 +235,6 @@
           <w:szCs w:val="32"/>
           <w:u w:val="single"/>
         </w:rPr>
-        <w:lastRenderedPageBreak/>
         <w:t xml:space="preserve">Question 2: </w:t>
       </w:r>
     </w:p>
@@ -363,6 +333,7 @@
         <w:rPr>
           <w:noProof/>
         </w:rPr>
+        <w:lastRenderedPageBreak/>
         <w:drawing>
           <wp:inline distT="0" distB="0" distL="0" distR="0" wp14:anchorId="3837ABFE" wp14:editId="5EC19DE0">
             <wp:extent cx="5612698" cy="3758730"/>
@@ -457,11 +428,12 @@
         <w:rPr>
           <w:noProof/>
         </w:rPr>
+        <w:lastRenderedPageBreak/>
         <w:drawing>
-          <wp:inline distT="0" distB="0" distL="0" distR="0" wp14:anchorId="10A2D769" wp14:editId="288748C5">
-            <wp:extent cx="5658106" cy="2428875"/>
-            <wp:effectExtent l="133350" t="114300" r="152400" b="161925"/>
-            <wp:docPr id="7" name="Picture 7"/>
+          <wp:inline distT="0" distB="0" distL="0" distR="0" wp14:anchorId="4D8CA485" wp14:editId="6AF51C21">
+            <wp:extent cx="5854700" cy="3759200"/>
+            <wp:effectExtent l="0" t="0" r="0" b="0"/>
+            <wp:docPr id="9" name="Picture 9" descr="Chart, line chart&#10;&#10;Description automatically generated"/>
             <wp:cNvGraphicFramePr>
               <a:graphicFrameLocks xmlns:a="http://schemas.openxmlformats.org/drawingml/2006/main" noChangeAspect="1"/>
             </wp:cNvGraphicFramePr>
@@ -469,11 +441,11 @@
               <a:graphicData uri="http://schemas.openxmlformats.org/drawingml/2006/picture">
                 <pic:pic xmlns:pic="http://schemas.openxmlformats.org/drawingml/2006/picture">
                   <pic:nvPicPr>
-                    <pic:cNvPr id="7" name="Picture 7"/>
+                    <pic:cNvPr id="9" name="Picture 9" descr="Chart, line chart&#10;&#10;Description automatically generated"/>
                     <pic:cNvPicPr/>
                   </pic:nvPicPr>
                   <pic:blipFill>
-                    <a:blip r:embed="rId4">
+                    <a:blip r:embed="rId8">
                       <a:extLst>
                         <a:ext uri="{28A0092B-C50C-407E-A947-70E740481C1C}">
                           <a14:useLocalDpi xmlns:a14="http://schemas.microsoft.com/office/drawing/2010/main" val="0"/>
@@ -487,41 +459,11 @@
                   <pic:spPr>
                     <a:xfrm>
                       <a:off x="0" y="0"/>
-                      <a:ext cx="5662581" cy="2430796"/>
+                      <a:ext cx="5854700" cy="3759200"/>
                     </a:xfrm>
                     <a:prstGeom prst="rect">
                       <a:avLst/>
                     </a:prstGeom>
-                    <a:solidFill>
-                      <a:srgbClr val="FFFFFF">
-                        <a:shade val="85000"/>
-                      </a:srgbClr>
-                    </a:solidFill>
-                    <a:ln w="88900" cap="sq">
-                      <a:solidFill>
-                        <a:srgbClr val="FFFFFF"/>
-                      </a:solidFill>
-                      <a:miter lim="800000"/>
-                    </a:ln>
-                    <a:effectLst>
-                      <a:outerShdw blurRad="55000" dist="18000" dir="5400000" algn="tl" rotWithShape="0">
-                        <a:srgbClr val="000000">
-                          <a:alpha val="40000"/>
-                        </a:srgbClr>
-                      </a:outerShdw>
-                    </a:effectLst>
-                    <a:scene3d>
-                      <a:camera prst="orthographicFront"/>
-                      <a:lightRig rig="twoPt" dir="t">
-                        <a:rot lat="0" lon="0" rev="7200000"/>
-                      </a:lightRig>
-                    </a:scene3d>
-                    <a:sp3d>
-                      <a:bevelT w="25400" h="19050"/>
-                      <a:contourClr>
-                        <a:srgbClr val="FFFFFF"/>
-                      </a:contourClr>
-                    </a:sp3d>
                   </pic:spPr>
                 </pic:pic>
               </a:graphicData>
@@ -538,7 +480,6 @@
         <w:rPr>
           <w:noProof/>
         </w:rPr>
-        <w:lastRenderedPageBreak/>
         <w:drawing>
           <wp:inline distT="0" distB="0" distL="0" distR="0" wp14:anchorId="0F539420" wp14:editId="297126B4">
             <wp:extent cx="5676190" cy="3530159"/>
@@ -555,7 +496,7 @@
                     <pic:cNvPicPr/>
                   </pic:nvPicPr>
                   <pic:blipFill>
-                    <a:blip r:embed="rId8">
+                    <a:blip r:embed="rId9">
                       <a:extLst>
                         <a:ext uri="{28A0092B-C50C-407E-A947-70E740481C1C}">
                           <a14:useLocalDpi xmlns:a14="http://schemas.microsoft.com/office/drawing/2010/main" val="0"/>

</xml_diff>